<commit_message>
Little fixes here and there
</commit_message>
<xml_diff>
--- a/Csharplb2.docx
+++ b/Csharplb2.docx
@@ -1758,9 +1758,13 @@
             </w14:solidFill>
           </w14:textFill>
         </w:rPr>
-        <w:t xml:space="preserve">        public int Peek()</w:t>
-      </w:r>
-      <w:r>
+        <w:t xml:space="preserve">        </w:t>
+      </w:r>
+    </w:p>
+    <w:p>
+      <w:pPr>
+        <w:spacing w:after="0" w:line="240" w:lineRule="auto"/>
+        <w:ind w:left="420" w:leftChars="0" w:firstLine="420" w:firstLineChars="0"/>
         <w:rPr>
           <w:rFonts w:hint="default" w:ascii="Times New Roman" w:hAnsi="Times New Roman" w:cs="Times New Roman"/>
           <w:b w:val="0"/>
@@ -1775,27 +1779,41 @@
             </w14:solidFill>
           </w14:textFill>
         </w:rPr>
+      </w:pPr>
+      <w:r>
+        <w:rPr>
+          <w:rFonts w:hint="default" w:ascii="Times New Roman" w:hAnsi="Times New Roman" w:cs="Times New Roman"/>
+          <w:b w:val="0"/>
+          <w:bCs w:val="0"/>
+          <w:color w:val="000000" w:themeColor="text1"/>
+          <w:sz w:val="22"/>
+          <w:szCs w:val="22"/>
+          <w:lang w:val="ru-RU"/>
+          <w14:textFill>
+            <w14:solidFill>
+              <w14:schemeClr w14:val="tx1"/>
+            </w14:solidFill>
+          </w14:textFill>
+        </w:rPr>
+        <w:t>public static int operator&gt;&gt;(Ring r, int n)</w:t>
+      </w:r>
+      <w:r>
+        <w:rPr>
+          <w:rFonts w:hint="default" w:ascii="Times New Roman" w:hAnsi="Times New Roman" w:cs="Times New Roman"/>
+          <w:b w:val="0"/>
+          <w:bCs w:val="0"/>
+          <w:color w:val="000000" w:themeColor="text1"/>
+          <w:sz w:val="22"/>
+          <w:szCs w:val="22"/>
+          <w:lang w:val="en"/>
+          <w14:textFill>
+            <w14:solidFill>
+              <w14:schemeClr w14:val="tx1"/>
+            </w14:solidFill>
+          </w14:textFill>
+        </w:rPr>
         <w:t>;</w:t>
       </w:r>
-    </w:p>
-    <w:p>
-      <w:pPr>
-        <w:spacing w:after="0" w:line="240" w:lineRule="auto"/>
-        <w:rPr>
-          <w:rFonts w:hint="default" w:ascii="Times New Roman" w:hAnsi="Times New Roman" w:cs="Times New Roman"/>
-          <w:b w:val="0"/>
-          <w:bCs w:val="0"/>
-          <w:color w:val="000000" w:themeColor="text1"/>
-          <w:sz w:val="22"/>
-          <w:szCs w:val="22"/>
-          <w:lang w:val="ru-RU"/>
-          <w14:textFill>
-            <w14:solidFill>
-              <w14:schemeClr w14:val="tx1"/>
-            </w14:solidFill>
-          </w14:textFill>
-        </w:rPr>
-      </w:pPr>
     </w:p>
     <w:p>
       <w:pPr>
@@ -2686,8 +2704,6 @@
         </w:rPr>
         <w:t>Реализация класса</w:t>
       </w:r>
-      <w:bookmarkStart w:id="0" w:name="_GoBack"/>
-      <w:bookmarkEnd w:id="0"/>
     </w:p>
     <w:p>
       <w:pPr>
@@ -5493,7 +5509,7 @@
             </w14:solidFill>
           </w14:textFill>
         </w:rPr>
-        <w:t xml:space="preserve">        public int Peek()</w:t>
+        <w:t xml:space="preserve">        public static int operator&gt;&gt;(Ring r, int n)</w:t>
       </w:r>
     </w:p>
     <w:p>
@@ -10793,6 +10809,113 @@
     <w:p>
       <w:pPr>
         <w:spacing w:after="0" w:line="240" w:lineRule="auto"/>
+        <w:ind w:left="840" w:leftChars="0" w:firstLine="420" w:firstLineChars="0"/>
+        <w:rPr>
+          <w:rFonts w:hint="default" w:ascii="Times New Roman" w:hAnsi="Times New Roman" w:cs="Times New Roman"/>
+          <w:b w:val="0"/>
+          <w:bCs w:val="0"/>
+          <w:color w:val="000000" w:themeColor="text1"/>
+          <w:sz w:val="22"/>
+          <w:szCs w:val="22"/>
+          <w:lang w:val="ru-RU"/>
+          <w14:textFill>
+            <w14:solidFill>
+              <w14:schemeClr w14:val="tx1"/>
+            </w14:solidFill>
+          </w14:textFill>
+        </w:rPr>
+      </w:pPr>
+      <w:r>
+        <w:rPr>
+          <w:rFonts w:hint="default" w:ascii="Times New Roman" w:hAnsi="Times New Roman" w:cs="Times New Roman"/>
+          <w:b w:val="0"/>
+          <w:bCs w:val="0"/>
+          <w:color w:val="000000" w:themeColor="text1"/>
+          <w:sz w:val="22"/>
+          <w:szCs w:val="22"/>
+          <w:lang w:val="ru-RU"/>
+          <w14:textFill>
+            <w14:solidFill>
+              <w14:schemeClr w14:val="tx1"/>
+            </w14:solidFill>
+          </w14:textFill>
+        </w:rPr>
+        <w:t>n = b &gt;</w:t>
+      </w:r>
+      <w:r>
+        <w:rPr>
+          <w:rFonts w:hint="default" w:ascii="Times New Roman" w:hAnsi="Times New Roman" w:cs="Times New Roman"/>
+          <w:b w:val="0"/>
+          <w:bCs w:val="0"/>
+          <w:color w:val="000000" w:themeColor="text1"/>
+          <w:sz w:val="22"/>
+          <w:szCs w:val="22"/>
+          <w:lang w:val="en"/>
+          <w14:textFill>
+            <w14:solidFill>
+              <w14:schemeClr w14:val="tx1"/>
+            </w14:solidFill>
+          </w14:textFill>
+        </w:rPr>
+        <w:t>&gt;</w:t>
+      </w:r>
+      <w:r>
+        <w:rPr>
+          <w:rFonts w:hint="default" w:ascii="Times New Roman" w:hAnsi="Times New Roman" w:cs="Times New Roman"/>
+          <w:b w:val="0"/>
+          <w:bCs w:val="0"/>
+          <w:color w:val="000000" w:themeColor="text1"/>
+          <w:sz w:val="22"/>
+          <w:szCs w:val="22"/>
+          <w:lang w:val="ru-RU"/>
+          <w14:textFill>
+            <w14:solidFill>
+              <w14:schemeClr w14:val="tx1"/>
+            </w14:solidFill>
+          </w14:textFill>
+        </w:rPr>
+        <w:t xml:space="preserve"> n;</w:t>
+      </w:r>
+    </w:p>
+    <w:p>
+      <w:pPr>
+        <w:spacing w:after="0" w:line="240" w:lineRule="auto"/>
+        <w:rPr>
+          <w:rFonts w:hint="default" w:ascii="Times New Roman" w:hAnsi="Times New Roman" w:cs="Times New Roman"/>
+          <w:b w:val="0"/>
+          <w:bCs w:val="0"/>
+          <w:color w:val="000000" w:themeColor="text1"/>
+          <w:sz w:val="22"/>
+          <w:szCs w:val="22"/>
+          <w:lang w:val="ru-RU"/>
+          <w14:textFill>
+            <w14:solidFill>
+              <w14:schemeClr w14:val="tx1"/>
+            </w14:solidFill>
+          </w14:textFill>
+        </w:rPr>
+      </w:pPr>
+      <w:r>
+        <w:rPr>
+          <w:rFonts w:hint="default" w:ascii="Times New Roman" w:hAnsi="Times New Roman" w:cs="Times New Roman"/>
+          <w:b w:val="0"/>
+          <w:bCs w:val="0"/>
+          <w:color w:val="000000" w:themeColor="text1"/>
+          <w:sz w:val="22"/>
+          <w:szCs w:val="22"/>
+          <w:lang w:val="ru-RU"/>
+          <w14:textFill>
+            <w14:solidFill>
+              <w14:schemeClr w14:val="tx1"/>
+            </w14:solidFill>
+          </w14:textFill>
+        </w:rPr>
+        <w:t xml:space="preserve">            Console.WriteLine(n);</w:t>
+      </w:r>
+    </w:p>
+    <w:p>
+      <w:pPr>
+        <w:spacing w:after="0" w:line="240" w:lineRule="auto"/>
         <w:rPr>
           <w:rFonts w:hint="default" w:ascii="Times New Roman" w:hAnsi="Times New Roman" w:cs="Times New Roman"/>
           <w:b w:val="0"/>
@@ -12169,9 +12292,9 @@
         </w:rPr>
         <w:drawing>
           <wp:inline distT="0" distB="0" distL="114300" distR="114300">
-            <wp:extent cx="3829050" cy="2600325"/>
-            <wp:effectExtent l="0" t="0" r="0" b="9525"/>
-            <wp:docPr id="2" name="Picture 2" descr="inverted"/>
+            <wp:extent cx="3476625" cy="2752725"/>
+            <wp:effectExtent l="0" t="0" r="9525" b="9525"/>
+            <wp:docPr id="5" name="Picture 5" descr="image"/>
             <wp:cNvGraphicFramePr>
               <a:graphicFrameLocks xmlns:a="http://schemas.openxmlformats.org/drawingml/2006/main" noChangeAspect="true"/>
             </wp:cNvGraphicFramePr>
@@ -12179,7 +12302,7 @@
               <a:graphicData uri="http://schemas.openxmlformats.org/drawingml/2006/picture">
                 <pic:pic xmlns:pic="http://schemas.openxmlformats.org/drawingml/2006/picture">
                   <pic:nvPicPr>
-                    <pic:cNvPr id="2" name="Picture 2" descr="inverted"/>
+                    <pic:cNvPr id="5" name="Picture 5" descr="image"/>
                     <pic:cNvPicPr>
                       <a:picLocks noChangeAspect="true"/>
                     </pic:cNvPicPr>
@@ -12193,7 +12316,7 @@
                   <pic:spPr>
                     <a:xfrm>
                       <a:off x="0" y="0"/>
-                      <a:ext cx="3829050" cy="2600325"/>
+                      <a:ext cx="3476625" cy="2752725"/>
                     </a:xfrm>
                     <a:prstGeom prst="rect">
                       <a:avLst/>
@@ -12205,6 +12328,31 @@
           </wp:inline>
         </w:drawing>
       </w:r>
+      <w:bookmarkStart w:id="0" w:name="_GoBack"/>
+      <w:bookmarkEnd w:id="0"/>
+    </w:p>
+    <w:p>
+      <w:pPr>
+        <w:keepNext w:val="0"/>
+        <w:keepLines w:val="0"/>
+        <w:widowControl/>
+        <w:suppressLineNumbers w:val="0"/>
+        <w:jc w:val="left"/>
+        <w:rPr>
+          <w:rFonts w:hint="default" w:ascii="Times New Roman" w:hAnsi="Times New Roman" w:cs="Times New Roman"/>
+          <w:b/>
+          <w:bCs/>
+          <w:color w:val="000000" w:themeColor="text1"/>
+          <w:sz w:val="28"/>
+          <w:szCs w:val="28"/>
+          <w:lang w:val="en"/>
+          <w14:textFill>
+            <w14:solidFill>
+              <w14:schemeClr w14:val="tx1"/>
+            </w14:solidFill>
+          </w14:textFill>
+        </w:rPr>
+      </w:pPr>
     </w:p>
     <w:p>
       <w:pPr>
@@ -12516,7 +12664,7 @@
   <w:docDefaults>
     <w:rPrDefault>
       <w:rPr>
-        <w:rFonts w:asciiTheme="minorHAnsi" w:hAnsiTheme="minorHAnsi" w:eastAsiaTheme="minorEastAsia" w:cstheme="minorBidi"/>
+        <w:rFonts w:ascii="Times New Roman" w:hAnsi="Times New Roman" w:eastAsia="SimSun" w:cs="Times New Roman"/>
       </w:rPr>
     </w:rPrDefault>
   </w:docDefaults>

</xml_diff>